<commit_message>
Edit loginPage & editProfilePage
</commit_message>
<xml_diff>
--- a/Interface.docx
+++ b/Interface.docx
@@ -224,153 +224,6 @@
       </w:r>
     </w:p>
     <w:p>
-      <w:pPr>
-        <w:pStyle w:val="a7"/>
-        <w:numPr>
-          <w:ilvl w:val="0"/>
-          <w:numId w:val="3"/>
-        </w:numPr>
-        <w:ind w:firstLineChars="0"/>
-      </w:pPr>
-      <w:r>
-        <w:rPr>
-          <w:rFonts w:hint="eastAsia"/>
-        </w:rPr>
-        <w:t>用户注册</w:t>
-      </w:r>
-    </w:p>
-    <w:p>
-      <w:pPr>
-        <w:pStyle w:val="a7"/>
-        <w:numPr>
-          <w:ilvl w:val="1"/>
-          <w:numId w:val="3"/>
-        </w:numPr>
-        <w:ind w:firstLineChars="0"/>
-      </w:pPr>
-      <w:r>
-        <w:rPr>
-          <w:rFonts w:hint="eastAsia"/>
-        </w:rPr>
-        <w:t>u</w:t>
-      </w:r>
-      <w:r>
-        <w:t>rl: /register</w:t>
-      </w:r>
-    </w:p>
-    <w:p>
-      <w:pPr>
-        <w:pStyle w:val="a7"/>
-        <w:numPr>
-          <w:ilvl w:val="1"/>
-          <w:numId w:val="3"/>
-        </w:numPr>
-        <w:ind w:firstLineChars="0"/>
-      </w:pPr>
-      <w:r>
-        <w:rPr>
-          <w:rFonts w:hint="eastAsia"/>
-        </w:rPr>
-        <w:t>请求参数：{“tel”:</w:t>
-      </w:r>
-      <w:r>
-        <w:t xml:space="preserve"> </w:t>
-      </w:r>
-      <w:r>
-        <w:rPr>
-          <w:rFonts w:hint="eastAsia"/>
-        </w:rPr>
-        <w:t>“13072907777”</w:t>
-      </w:r>
-    </w:p>
-    <w:p>
-      <w:pPr>
-        <w:ind w:firstLineChars="1000" w:firstLine="2100"/>
-      </w:pPr>
-      <w:r>
-        <w:rPr>
-          <w:rFonts w:hint="eastAsia"/>
-        </w:rPr>
-        <w:t>“code”</w:t>
-      </w:r>
-      <w:r>
-        <w:t>: ”1234”  //</w:t>
-      </w:r>
-      <w:r>
-        <w:rPr>
-          <w:rFonts w:hint="eastAsia"/>
-        </w:rPr>
-        <w:t>验证码</w:t>
-      </w:r>
-    </w:p>
-    <w:p>
-      <w:pPr>
-        <w:ind w:firstLineChars="1000" w:firstLine="2100"/>
-      </w:pPr>
-      <w:r>
-        <w:rPr>
-          <w:rFonts w:hint="eastAsia"/>
-        </w:rPr>
-        <w:t>“</w:t>
-      </w:r>
-      <w:r>
-        <w:t>password</w:t>
-      </w:r>
-      <w:r>
-        <w:rPr>
-          <w:rFonts w:hint="eastAsia"/>
-        </w:rPr>
-        <w:t>”:</w:t>
-      </w:r>
-      <w:r>
-        <w:t xml:space="preserve"> “123456” //</w:t>
-      </w:r>
-      <w:r>
-        <w:rPr>
-          <w:rFonts w:hint="eastAsia"/>
-        </w:rPr>
-        <w:t>用户密码}</w:t>
-      </w:r>
-    </w:p>
-    <w:p>
-      <w:pPr>
-        <w:pStyle w:val="a7"/>
-        <w:numPr>
-          <w:ilvl w:val="1"/>
-          <w:numId w:val="3"/>
-        </w:numPr>
-        <w:ind w:firstLineChars="0"/>
-      </w:pPr>
-      <w:r>
-        <w:rPr>
-          <w:rFonts w:hint="eastAsia"/>
-        </w:rPr>
-        <w:t>返回参数：{</w:t>
-      </w:r>
-      <w:r>
-        <w:t>“</w:t>
-      </w:r>
-      <w:r>
-        <w:rPr>
-          <w:rFonts w:hint="eastAsia"/>
-        </w:rPr>
-        <w:t>s</w:t>
-      </w:r>
-      <w:r>
-        <w:t xml:space="preserve">tatus”:1 </w:t>
-      </w:r>
-      <w:r>
-        <w:tab/>
-        <w:t>//1</w:t>
-      </w:r>
-      <w:r>
-        <w:rPr>
-          <w:rFonts w:hint="eastAsia"/>
-        </w:rPr>
-        <w:t>表示注册成功，0表示注册失败}</w:t>
-      </w:r>
-    </w:p>
-    <w:p>
       <w:r>
         <w:br w:type="page"/>
       </w:r>
@@ -1487,9 +1340,6 @@
       <w:pPr>
         <w:pStyle w:val="a7"/>
         <w:ind w:left="1680" w:firstLineChars="0"/>
-        <w:rPr>
-          <w:rFonts w:hint="eastAsia"/>
-        </w:rPr>
       </w:pPr>
       <w:r>
         <w:rPr>
@@ -2987,9 +2837,6 @@
       <w:pPr>
         <w:pStyle w:val="a7"/>
         <w:ind w:left="1680" w:firstLineChars="0"/>
-        <w:rPr>
-          <w:rFonts w:hint="eastAsia"/>
-        </w:rPr>
       </w:pPr>
       <w:r>
         <w:rPr>
@@ -4209,9 +4056,6 @@
       <w:pPr>
         <w:pStyle w:val="a7"/>
         <w:ind w:left="1680" w:firstLineChars="0"/>
-        <w:rPr>
-          <w:rFonts w:hint="eastAsia"/>
-        </w:rPr>
       </w:pPr>
       <w:r>
         <w:rPr>
@@ -8494,31 +8338,162 @@
         <w:ind w:left="1680" w:firstLineChars="0"/>
       </w:pPr>
       <w:r>
+        <w:rPr>
+          <w:rFonts w:hint="eastAsia"/>
+        </w:rPr>
+        <w:t xml:space="preserve"> </w:t>
+      </w:r>
+      <w:r>
+        <w:rPr>
+          <w:rFonts w:hint="eastAsia"/>
+        </w:rPr>
+        <w:t>“h</w:t>
+      </w:r>
+      <w:r>
+        <w:t>eight</w:t>
+      </w:r>
+      <w:r>
+        <w:rPr>
+          <w:rFonts w:hint="eastAsia"/>
+        </w:rPr>
+        <w:t>”：175</w:t>
+      </w:r>
+      <w:r>
+        <w:tab/>
+        <w:t>//</w:t>
+      </w:r>
+      <w:r>
+        <w:rPr>
+          <w:rFonts w:hint="eastAsia"/>
+        </w:rPr>
+        <w:t>身高</w:t>
+      </w:r>
+      <w:r>
+        <w:t xml:space="preserve"> </w:t>
+      </w:r>
+      <w:r>
+        <w:rPr>
+          <w:rFonts w:hint="eastAsia"/>
+        </w:rPr>
+        <w:t>选填</w:t>
+      </w:r>
+    </w:p>
+    <w:p>
+      <w:pPr>
+        <w:pStyle w:val="a7"/>
+        <w:ind w:left="1680" w:firstLineChars="0"/>
+      </w:pPr>
+      <w:r>
+        <w:t>“weight”: 60</w:t>
+      </w:r>
+      <w:r>
+        <w:tab/>
+      </w:r>
+      <w:r>
+        <w:tab/>
+        <w:t>//</w:t>
+      </w:r>
+      <w:r>
+        <w:rPr>
+          <w:rFonts w:hint="eastAsia"/>
+        </w:rPr>
+        <w:t>体重 选填</w:t>
+      </w:r>
+    </w:p>
+    <w:p>
+      <w:pPr>
+        <w:pStyle w:val="a7"/>
+        <w:ind w:left="1680" w:firstLineChars="0"/>
+      </w:pPr>
+      <w:r>
+        <w:t xml:space="preserve"> </w:t>
+      </w:r>
+      <w:r>
+        <w:t>“university”: “</w:t>
+      </w:r>
+      <w:r>
+        <w:rPr>
+          <w:rFonts w:hint="eastAsia"/>
+        </w:rPr>
+        <w:t>西安交通大学</w:t>
+      </w:r>
+      <w:r>
+        <w:t xml:space="preserve">”  </w:t>
+      </w:r>
+      <w:r>
+        <w:rPr>
+          <w:rFonts w:hint="eastAsia"/>
+        </w:rPr>
+        <w:t>//学校</w:t>
+      </w:r>
+    </w:p>
+    <w:p>
+      <w:pPr>
+        <w:pStyle w:val="a7"/>
+        <w:ind w:left="1680" w:firstLineChars="0"/>
+      </w:pPr>
+      <w:r>
+        <w:rPr>
+          <w:rFonts w:hint="eastAsia"/>
+        </w:rPr>
+        <w:t>“star</w:t>
+      </w:r>
+      <w:r>
+        <w:t>year</w:t>
+      </w:r>
+      <w:r>
+        <w:rPr>
+          <w:rFonts w:hint="eastAsia"/>
+        </w:rPr>
+        <w:t xml:space="preserve">” </w:t>
+      </w:r>
+      <w:r>
+        <w:t>: 2016 //</w:t>
+      </w:r>
+      <w:r>
+        <w:rPr>
+          <w:rFonts w:hint="eastAsia"/>
+        </w:rPr>
+        <w:t>入学时间</w:t>
+      </w:r>
+      <w:bookmarkStart w:id="0" w:name="_GoBack"/>
+      <w:bookmarkEnd w:id="0"/>
+    </w:p>
+    <w:p>
+      <w:pPr>
+        <w:pStyle w:val="a7"/>
+        <w:ind w:left="1680" w:firstLineChars="0"/>
+      </w:pPr>
+      <w:r>
         <w:t>“</w:t>
       </w:r>
       <w:r>
         <w:rPr>
           <w:rFonts w:hint="eastAsia"/>
         </w:rPr>
-        <w:t>gender</w:t>
-      </w:r>
-      <w:r>
-        <w:t xml:space="preserve">”: </w:t>
-      </w:r>
-      <w:r>
-        <w:rPr>
-          <w:rFonts w:hint="eastAsia"/>
-        </w:rPr>
-        <w:t>“男”</w:t>
-      </w:r>
-      <w:r>
-        <w:tab/>
-      </w:r>
-      <w:r>
-        <w:rPr>
-          <w:rFonts w:hint="eastAsia"/>
-        </w:rPr>
-        <w:t>//性别（男 女）</w:t>
+        <w:t>edu</w:t>
+      </w:r>
+      <w:r>
+        <w:t>cation”: “</w:t>
+      </w:r>
+      <w:r>
+        <w:rPr>
+          <w:rFonts w:hint="eastAsia"/>
+        </w:rPr>
+        <w:t>本科</w:t>
+      </w:r>
+      <w:r>
+        <w:t>”</w:t>
+      </w:r>
+      <w:r>
+        <w:tab/>
+        <w:t>//</w:t>
+      </w:r>
+      <w:r>
+        <w:rPr>
+          <w:rFonts w:hint="eastAsia"/>
+        </w:rPr>
+        <w:t>学历（本科，硕士，博士，其他）</w:t>
       </w:r>
     </w:p>
     <w:p>
@@ -8530,35 +8505,40 @@
         <w:rPr>
           <w:rFonts w:hint="eastAsia"/>
         </w:rPr>
-        <w:t>“h</w:t>
-      </w:r>
-      <w:r>
-        <w:t>eight</w:t>
-      </w:r>
-      <w:r>
-        <w:rPr>
-          <w:rFonts w:hint="eastAsia"/>
-        </w:rPr>
-        <w:t>”：175</w:t>
-      </w:r>
-      <w:r>
-        <w:tab/>
-        <w:t>//</w:t>
-      </w:r>
-      <w:r>
-        <w:rPr>
-          <w:rFonts w:hint="eastAsia"/>
-        </w:rPr>
-        <w:t>身高</w:t>
-      </w:r>
-      <w:r>
-        <w:t xml:space="preserve"> </w:t>
-      </w:r>
-      <w:r>
-        <w:rPr>
-          <w:rFonts w:hint="eastAsia"/>
-        </w:rPr>
-        <w:t>选填</w:t>
+        <w:t>“sub</w:t>
+      </w:r>
+      <w:r>
+        <w:t>ject</w:t>
+      </w:r>
+      <w:r>
+        <w:rPr>
+          <w:rFonts w:hint="eastAsia"/>
+        </w:rPr>
+        <w:t>”:</w:t>
+      </w:r>
+      <w:r>
+        <w:t xml:space="preserve"> “</w:t>
+      </w:r>
+      <w:r>
+        <w:rPr>
+          <w:rFonts w:hint="eastAsia"/>
+        </w:rPr>
+        <w:t>工学</w:t>
+      </w:r>
+      <w:r>
+        <w:t>”</w:t>
+      </w:r>
+      <w:r>
+        <w:tab/>
+      </w:r>
+      <w:r>
+        <w:tab/>
+      </w:r>
+      <w:r>
+        <w:rPr>
+          <w:rFonts w:hint="eastAsia"/>
+        </w:rPr>
+        <w:t>//学科（哲学，理学，文学，法学，工学，管理学，医学，经济学）</w:t>
       </w:r>
     </w:p>
     <w:p>
@@ -8567,246 +8547,34 @@
         <w:ind w:left="1680" w:firstLineChars="0"/>
       </w:pPr>
       <w:r>
-        <w:t>“weight”: 60</w:t>
-      </w:r>
-      <w:r>
-        <w:tab/>
-      </w:r>
-      <w:r>
-        <w:tab/>
-        <w:t>//</w:t>
-      </w:r>
-      <w:r>
-        <w:rPr>
-          <w:rFonts w:hint="eastAsia"/>
-        </w:rPr>
-        <w:t>体重 选填</w:t>
+        <w:rPr>
+          <w:rFonts w:hint="eastAsia"/>
+        </w:rPr>
+        <w:t>“m</w:t>
+      </w:r>
+      <w:r>
+        <w:t>ajor</w:t>
+      </w:r>
+      <w:r>
+        <w:rPr>
+          <w:rFonts w:hint="eastAsia"/>
+        </w:rPr>
+        <w:t>”：“电气”</w:t>
+      </w:r>
+      <w:r>
+        <w:tab/>
+      </w:r>
+      <w:r>
+        <w:rPr>
+          <w:rFonts w:hint="eastAsia"/>
+        </w:rPr>
+        <w:t>//专业</w:t>
       </w:r>
     </w:p>
     <w:p>
       <w:pPr>
         <w:pStyle w:val="a7"/>
         <w:ind w:left="1680" w:firstLineChars="0"/>
-      </w:pPr>
-      <w:r>
-        <w:rPr>
-          <w:rFonts w:hint="eastAsia"/>
-        </w:rPr>
-        <w:t>“province”：“陕西”</w:t>
-      </w:r>
-      <w:r>
-        <w:tab/>
-      </w:r>
-      <w:r>
-        <w:rPr>
-          <w:rFonts w:hint="eastAsia"/>
-        </w:rPr>
-        <w:t>//省份</w:t>
-      </w:r>
-    </w:p>
-    <w:p>
-      <w:pPr>
-        <w:pStyle w:val="a7"/>
-        <w:ind w:left="1680" w:firstLineChars="0"/>
-      </w:pPr>
-      <w:r>
-        <w:t>“city”: “</w:t>
-      </w:r>
-      <w:r>
-        <w:rPr>
-          <w:rFonts w:hint="eastAsia"/>
-        </w:rPr>
-        <w:t>西安</w:t>
-      </w:r>
-      <w:r>
-        <w:t>”</w:t>
-      </w:r>
-      <w:r>
-        <w:tab/>
-      </w:r>
-      <w:r>
-        <w:tab/>
-      </w:r>
-      <w:r>
-        <w:rPr>
-          <w:rFonts w:hint="eastAsia"/>
-        </w:rPr>
-        <w:t>//市区</w:t>
-      </w:r>
-    </w:p>
-    <w:p>
-      <w:pPr>
-        <w:pStyle w:val="a7"/>
-        <w:ind w:left="1680" w:firstLineChars="0"/>
-      </w:pPr>
-      <w:r>
-        <w:t>“university”: “</w:t>
-      </w:r>
-      <w:r>
-        <w:rPr>
-          <w:rFonts w:hint="eastAsia"/>
-        </w:rPr>
-        <w:t>西安交通大学</w:t>
-      </w:r>
-      <w:r>
-        <w:t xml:space="preserve">”  </w:t>
-      </w:r>
-      <w:r>
-        <w:rPr>
-          <w:rFonts w:hint="eastAsia"/>
-        </w:rPr>
-        <w:t>//学校</w:t>
-      </w:r>
-    </w:p>
-    <w:p>
-      <w:pPr>
-        <w:pStyle w:val="a7"/>
-        <w:ind w:left="1680" w:firstLineChars="0"/>
-      </w:pPr>
-      <w:r>
-        <w:rPr>
-          <w:rFonts w:hint="eastAsia"/>
-        </w:rPr>
-        <w:t>“star</w:t>
-      </w:r>
-      <w:r>
-        <w:t>year</w:t>
-      </w:r>
-      <w:r>
-        <w:rPr>
-          <w:rFonts w:hint="eastAsia"/>
-        </w:rPr>
-        <w:t xml:space="preserve">” </w:t>
-      </w:r>
-      <w:r>
-        <w:t>: 2016 //</w:t>
-      </w:r>
-      <w:r>
-        <w:rPr>
-          <w:rFonts w:hint="eastAsia"/>
-        </w:rPr>
-        <w:t>入学时间</w:t>
-      </w:r>
-    </w:p>
-    <w:p>
-      <w:pPr>
-        <w:pStyle w:val="a7"/>
-        <w:ind w:left="1680" w:firstLineChars="0"/>
-      </w:pPr>
-      <w:r>
-        <w:t>“</w:t>
-      </w:r>
-      <w:r>
-        <w:rPr>
-          <w:rFonts w:hint="eastAsia"/>
-        </w:rPr>
-        <w:t>edu</w:t>
-      </w:r>
-      <w:r>
-        <w:t>cation”: “</w:t>
-      </w:r>
-      <w:r>
-        <w:rPr>
-          <w:rFonts w:hint="eastAsia"/>
-        </w:rPr>
-        <w:t>本科</w:t>
-      </w:r>
-      <w:r>
-        <w:t>”</w:t>
-      </w:r>
-      <w:r>
-        <w:tab/>
-        <w:t>//</w:t>
-      </w:r>
-      <w:r>
-        <w:rPr>
-          <w:rFonts w:hint="eastAsia"/>
-        </w:rPr>
-        <w:t>学历（本科，硕士，博士，其他）</w:t>
-      </w:r>
-    </w:p>
-    <w:p>
-      <w:pPr>
-        <w:pStyle w:val="a7"/>
-        <w:ind w:left="1680" w:firstLineChars="0"/>
-      </w:pPr>
-      <w:r>
-        <w:rPr>
-          <w:rFonts w:hint="eastAsia"/>
-        </w:rPr>
-        <w:t>“sub</w:t>
-      </w:r>
-      <w:r>
-        <w:t>ject</w:t>
-      </w:r>
-      <w:r>
-        <w:rPr>
-          <w:rFonts w:hint="eastAsia"/>
-        </w:rPr>
-        <w:t>”:</w:t>
-      </w:r>
-      <w:r>
-        <w:t xml:space="preserve"> “</w:t>
-      </w:r>
-      <w:r>
-        <w:rPr>
-          <w:rFonts w:hint="eastAsia"/>
-        </w:rPr>
-        <w:t>工学</w:t>
-      </w:r>
-      <w:r>
-        <w:t>”</w:t>
-      </w:r>
-      <w:r>
-        <w:tab/>
-      </w:r>
-      <w:r>
-        <w:tab/>
-      </w:r>
-      <w:r>
-        <w:rPr>
-          <w:rFonts w:hint="eastAsia"/>
-        </w:rPr>
-        <w:t>//学科（哲学，理学，文学，法学，工学，管理学，医学，经济学）</w:t>
-      </w:r>
-    </w:p>
-    <w:p>
-      <w:pPr>
-        <w:pStyle w:val="a7"/>
-        <w:ind w:left="1680" w:firstLineChars="0"/>
-      </w:pPr>
-      <w:r>
-        <w:rPr>
-          <w:rFonts w:hint="eastAsia"/>
-        </w:rPr>
-        <w:t>“m</w:t>
-      </w:r>
-      <w:r>
-        <w:t>ajor</w:t>
-      </w:r>
-      <w:r>
-        <w:rPr>
-          <w:rFonts w:hint="eastAsia"/>
-        </w:rPr>
-        <w:t>”：“电气”</w:t>
-      </w:r>
-      <w:r>
-        <w:tab/>
-      </w:r>
-      <w:r>
-        <w:rPr>
-          <w:rFonts w:hint="eastAsia"/>
-        </w:rPr>
-        <w:t>//专业</w:t>
-      </w:r>
-    </w:p>
-    <w:p>
-      <w:pPr>
-        <w:pStyle w:val="a7"/>
-        <w:ind w:left="1680" w:firstLineChars="0"/>
-        <w:rPr>
-          <w:rFonts w:hint="eastAsia"/>
-        </w:rPr>
       </w:pPr>
       <w:r>
         <w:rPr>
@@ -9858,10 +9626,7 @@
         <w:t>}</w:t>
       </w:r>
     </w:p>
-    <w:p>
-      <w:bookmarkStart w:id="0" w:name="_GoBack"/>
-      <w:bookmarkEnd w:id="0"/>
-    </w:p>
+    <w:p/>
     <w:sectPr>
       <w:pgSz w:w="11906" w:h="16838"/>
       <w:pgMar w:top="1440" w:right="1800" w:bottom="1440" w:left="1800" w:header="851" w:footer="992" w:gutter="0"/>

</xml_diff>